<commit_message>
removing list_url property from warning list match ed
</commit_message>
<xml_diff>
--- a/schemas/property-extension/warning-list-extension/schema.docx
+++ b/schemas/property-extension/warning-list-extension/schema.docx
@@ -149,14 +149,12 @@
             </w:tcMar>
           </w:tcPr>
           <w:p>
-            <w:proofErr w:type="spellStart"/>
             <w:r>
               <w:rPr>
                 <w:rFonts w:eastAsia="Consolas"/>
               </w:rPr>
               <w:t>extension_type</w:t>
             </w:r>
-            <w:proofErr w:type="spellEnd"/>
             <w:r>
               <w:t xml:space="preserve"> (required)</w:t>
             </w:r>
@@ -227,7 +225,6 @@
             </w:tcMar>
           </w:tcPr>
           <w:p>
-            <w:proofErr w:type="spellStart"/>
             <w:r>
               <w:rPr>
                 <w:rFonts w:eastAsia="Consolas"/>
@@ -240,7 +237,6 @@
               </w:rPr>
               <w:t>es</w:t>
             </w:r>
-            <w:proofErr w:type="spellEnd"/>
             <w:r>
               <w:rPr>
                 <w:rFonts w:eastAsia="Consolas"/>
@@ -522,19 +518,11 @@
             </w:tcMar>
           </w:tcPr>
           <w:p>
-            <w:proofErr w:type="spellStart"/>
-            <w:r>
-              <w:rPr>
-                <w:rFonts w:eastAsia="Consolas"/>
-              </w:rPr>
-              <w:t>list_name</w:t>
-            </w:r>
-            <w:proofErr w:type="spellEnd"/>
-            <w:r>
-              <w:rPr>
-                <w:rFonts w:eastAsia="Consolas"/>
-              </w:rPr>
-              <w:t xml:space="preserve"> </w:t>
+            <w:r>
+              <w:rPr>
+                <w:rFonts w:eastAsia="Consolas"/>
+              </w:rPr>
+              <w:t xml:space="preserve">list_name </w:t>
             </w:r>
             <w:r>
               <w:t>(optional)</w:t>
@@ -625,19 +613,8 @@
                 <w:rFonts w:eastAsia="Consolas"/>
               </w:rPr>
             </w:pPr>
-            <w:proofErr w:type="spellStart"/>
-            <w:r>
-              <w:rPr>
-                <w:rFonts w:eastAsia="Consolas"/>
-              </w:rPr>
-              <w:t>list_url</w:t>
-            </w:r>
-            <w:proofErr w:type="spellEnd"/>
-            <w:r>
-              <w:rPr>
-                <w:rFonts w:eastAsia="Consolas"/>
-              </w:rPr>
-              <w:t xml:space="preserve"> </w:t>
+            <w:r>
+              <w:t xml:space="preserve">list_type </w:t>
             </w:r>
             <w:r>
               <w:t>(optional)</w:t>
@@ -682,117 +659,14 @@
           </w:tcPr>
           <w:p>
             <w:r>
-              <w:t xml:space="preserve">The URL of the </w:t>
-            </w:r>
-            <w:r>
-              <w:t>W</w:t>
-            </w:r>
-            <w:r>
-              <w:t xml:space="preserve">arning </w:t>
-            </w:r>
-            <w:r>
-              <w:t>L</w:t>
-            </w:r>
-            <w:r>
-              <w:t xml:space="preserve">ist, if </w:t>
-            </w:r>
-            <w:r>
-              <w:t xml:space="preserve">one </w:t>
-            </w:r>
-            <w:r>
-              <w:t>exists</w:t>
-            </w:r>
-            <w:r>
-              <w:t>. Usually only used if the Warning List has been identified using a URL.</w:t>
-            </w:r>
-            <w:r>
-              <w:t xml:space="preserve"> Example: </w:t>
-            </w:r>
-            <w:r>
-              <w:t>https://misp.github.io/misp-warninglists/lists/cisco_top20k/list.json</w:t>
-            </w:r>
-          </w:p>
-        </w:tc>
-      </w:tr>
-      <w:tr>
-        <w:tc>
-          <w:tcPr>
-            <w:tcW w:w="2040" w:type="dxa"/>
-            <w:shd w:val="clear" w:color="auto" w:fill="auto"/>
-            <w:tcMar>
-              <w:top w:w="100" w:type="dxa"/>
-              <w:left w:w="100" w:type="dxa"/>
-              <w:bottom w:w="100" w:type="dxa"/>
-              <w:right w:w="100" w:type="dxa"/>
-            </w:tcMar>
-          </w:tcPr>
-          <w:p>
-            <w:pPr>
-              <w:rPr>
-                <w:rFonts w:eastAsia="Consolas"/>
-              </w:rPr>
-            </w:pPr>
-            <w:proofErr w:type="spellStart"/>
-            <w:r>
-              <w:t>list_type</w:t>
-            </w:r>
-            <w:proofErr w:type="spellEnd"/>
-            <w:r>
-              <w:t xml:space="preserve"> </w:t>
-            </w:r>
-            <w:r>
-              <w:t>(optional)</w:t>
-            </w:r>
-          </w:p>
-        </w:tc>
-        <w:tc>
-          <w:tcPr>
-            <w:tcW w:w="1350" w:type="dxa"/>
-            <w:shd w:val="clear" w:color="auto" w:fill="auto"/>
-            <w:tcMar>
-              <w:top w:w="100" w:type="dxa"/>
-              <w:left w:w="100" w:type="dxa"/>
-              <w:bottom w:w="100" w:type="dxa"/>
-              <w:right w:w="100" w:type="dxa"/>
-            </w:tcMar>
-          </w:tcPr>
-          <w:p>
-            <w:pPr>
-              <w:rPr>
-                <w:rFonts w:eastAsia="Consolas"/>
-              </w:rPr>
-            </w:pPr>
-            <w:r>
-              <w:rPr>
-                <w:rFonts w:eastAsia="Consolas"/>
-              </w:rPr>
-              <w:t>string</w:t>
-            </w:r>
-          </w:p>
-        </w:tc>
-        <w:tc>
-          <w:tcPr>
-            <w:tcW w:w="5865" w:type="dxa"/>
-            <w:shd w:val="clear" w:color="auto" w:fill="auto"/>
-            <w:tcMar>
-              <w:top w:w="100" w:type="dxa"/>
-              <w:left w:w="100" w:type="dxa"/>
-              <w:bottom w:w="100" w:type="dxa"/>
-              <w:right w:w="100" w:type="dxa"/>
-            </w:tcMar>
-          </w:tcPr>
-          <w:p>
-            <w:r>
               <w:t xml:space="preserve">If a default MISP Warning List the value should be </w:t>
             </w:r>
-            <w:proofErr w:type="spellStart"/>
             <w:r>
               <w:rPr>
                 <w:rFonts w:ascii="Consolas" w:hAnsi="Consolas" w:cs="Consolas"/>
               </w:rPr>
               <w:t>misp</w:t>
             </w:r>
-            <w:proofErr w:type="spellEnd"/>
             <w:r>
               <w:t xml:space="preserve">, else should be </w:t>
             </w:r>
@@ -803,13 +677,8 @@
               <w:t>custom</w:t>
             </w:r>
             <w:r>
-              <w:t xml:space="preserve">. Example: </w:t>
-            </w:r>
-            <w:proofErr w:type="spellStart"/>
-            <w:r>
-              <w:t>misp</w:t>
-            </w:r>
-            <w:proofErr w:type="spellEnd"/>
+              <w:t>. Example: misp</w:t>
+            </w:r>
           </w:p>
         </w:tc>
       </w:tr>

</xml_diff>